<commit_message>
Chemistry for Std X
Chemistry for Std X
</commit_message>
<xml_diff>
--- a/Offline/BusinessManagement/Ops/CourseUpload/Std-X/Science/Chemistry/Chapters/Chapter - 2 Acids__Bases_and_Salts.docx
+++ b/Offline/BusinessManagement/Ops/CourseUpload/Std-X/Science/Chemistry/Chapters/Chapter - 2 Acids__Bases_and_Salts.docx
@@ -2,470 +2,6 @@
 <file path=word/document.xml><?xml version="1.0" encoding="utf-8"?>
 <w:document xmlns:wpc="http://schemas.microsoft.com/office/word/2010/wordprocessingCanvas" xmlns:cx="http://schemas.microsoft.com/office/drawing/2014/chartex" xmlns:cx1="http://schemas.microsoft.com/office/drawing/2015/9/8/chartex" xmlns:cx2="http://schemas.microsoft.com/office/drawing/2015/10/21/chartex" xmlns:cx3="http://schemas.microsoft.com/office/drawing/2016/5/9/chartex" xmlns:cx4="http://schemas.microsoft.com/office/drawing/2016/5/10/chartex" xmlns:cx5="http://schemas.microsoft.com/office/drawing/2016/5/11/chartex" xmlns:cx6="http://schemas.microsoft.com/office/drawing/2016/5/12/chartex" xmlns:cx7="http://schemas.microsoft.com/office/drawing/2016/5/13/chartex" xmlns:cx8="http://schemas.microsoft.com/office/drawing/2016/5/14/chartex" xmlns:mc="http://schemas.openxmlformats.org/markup-compatibility/2006" xmlns:aink="http://schemas.microsoft.com/office/drawing/2016/ink" xmlns:am3d="http://schemas.microsoft.com/office/drawing/2017/model3d" xmlns:o="urn:schemas-microsoft-com:office:office" xmlns:oel="http://schemas.microsoft.com/office/2019/extlst" xmlns:r="http://schemas.openxmlformats.org/officeDocument/2006/relationships" xmlns:m="http://schemas.openxmlformats.org/officeDocument/2006/math" xmlns:v="urn:schemas-microsoft-com:vml" xmlns:wp14="http://schemas.microsoft.com/office/word/2010/wordprocessingDrawing" xmlns:wp="http://schemas.openxmlformats.org/drawingml/2006/wordprocessingDrawing" xmlns:w10="urn:schemas-microsoft-com:office:word" xmlns:w="http://schemas.openxmlformats.org/wordprocessingml/2006/main" xmlns:w14="http://schemas.microsoft.com/office/word/2010/wordml" xmlns:w15="http://schemas.microsoft.com/office/word/2012/wordml" xmlns:w16cex="http://schemas.microsoft.com/office/word/2018/wordml/cex" xmlns:w16cid="http://schemas.microsoft.com/office/word/2016/wordml/cid" xmlns:w16="http://schemas.microsoft.com/office/word/2018/wordml" xmlns:w16sdtdh="http://schemas.microsoft.com/office/word/2020/wordml/sdtdatahash" xmlns:w16se="http://schemas.microsoft.com/office/word/2015/wordml/symex" xmlns:wpg="http://schemas.microsoft.com/office/word/2010/wordprocessingGroup" xmlns:wpi="http://schemas.microsoft.com/office/word/2010/wordprocessingInk" xmlns:wne="http://schemas.microsoft.com/office/word/2006/wordml" xmlns:wps="http://schemas.microsoft.com/office/word/2010/wordprocessingShape" mc:Ignorable="w14 w15 w16se w16cid w16 w16cex w16sdtdh wp14">
   <w:body>
-    <w:p>
-      <w:pPr>
-        <w:pStyle w:val="BodyText"/>
-        <w:rPr>
-          <w:sz w:val="20"/>
-        </w:rPr>
-      </w:pPr>
-    </w:p>
-    <w:p>
-      <w:pPr>
-        <w:pStyle w:val="BodyText"/>
-        <w:rPr>
-          <w:sz w:val="20"/>
-        </w:rPr>
-      </w:pPr>
-    </w:p>
-    <w:p>
-      <w:pPr>
-        <w:pStyle w:val="BodyText"/>
-        <w:rPr>
-          <w:sz w:val="20"/>
-        </w:rPr>
-      </w:pPr>
-    </w:p>
-    <w:p>
-      <w:pPr>
-        <w:pStyle w:val="BodyText"/>
-        <w:rPr>
-          <w:sz w:val="20"/>
-        </w:rPr>
-      </w:pPr>
-    </w:p>
-    <w:p>
-      <w:pPr>
-        <w:pStyle w:val="BodyText"/>
-        <w:rPr>
-          <w:sz w:val="20"/>
-        </w:rPr>
-      </w:pPr>
-    </w:p>
-    <w:p>
-      <w:pPr>
-        <w:pStyle w:val="BodyText"/>
-        <w:rPr>
-          <w:sz w:val="20"/>
-        </w:rPr>
-      </w:pPr>
-    </w:p>
-    <w:p>
-      <w:pPr>
-        <w:pStyle w:val="BodyText"/>
-        <w:rPr>
-          <w:sz w:val="20"/>
-        </w:rPr>
-      </w:pPr>
-    </w:p>
-    <w:p>
-      <w:pPr>
-        <w:pStyle w:val="BodyText"/>
-        <w:rPr>
-          <w:sz w:val="20"/>
-        </w:rPr>
-      </w:pPr>
-    </w:p>
-    <w:p>
-      <w:pPr>
-        <w:pStyle w:val="BodyText"/>
-        <w:rPr>
-          <w:sz w:val="20"/>
-        </w:rPr>
-      </w:pPr>
-    </w:p>
-    <w:p>
-      <w:pPr>
-        <w:pStyle w:val="BodyText"/>
-        <w:rPr>
-          <w:sz w:val="20"/>
-        </w:rPr>
-      </w:pPr>
-    </w:p>
-    <w:p>
-      <w:pPr>
-        <w:pStyle w:val="BodyText"/>
-        <w:rPr>
-          <w:sz w:val="20"/>
-        </w:rPr>
-      </w:pPr>
-    </w:p>
-    <w:p>
-      <w:pPr>
-        <w:pStyle w:val="BodyText"/>
-        <w:rPr>
-          <w:sz w:val="20"/>
-        </w:rPr>
-      </w:pPr>
-    </w:p>
-    <w:p>
-      <w:pPr>
-        <w:pStyle w:val="BodyText"/>
-        <w:rPr>
-          <w:sz w:val="20"/>
-        </w:rPr>
-      </w:pPr>
-    </w:p>
-    <w:p>
-      <w:pPr>
-        <w:pStyle w:val="BodyText"/>
-        <w:rPr>
-          <w:sz w:val="20"/>
-        </w:rPr>
-      </w:pPr>
-    </w:p>
-    <w:p>
-      <w:pPr>
-        <w:pStyle w:val="BodyText"/>
-        <w:rPr>
-          <w:sz w:val="20"/>
-        </w:rPr>
-      </w:pPr>
-    </w:p>
-    <w:p>
-      <w:pPr>
-        <w:pStyle w:val="BodyText"/>
-        <w:rPr>
-          <w:sz w:val="20"/>
-        </w:rPr>
-      </w:pPr>
-    </w:p>
-    <w:p>
-      <w:pPr>
-        <w:pStyle w:val="BodyText"/>
-        <w:rPr>
-          <w:sz w:val="20"/>
-        </w:rPr>
-      </w:pPr>
-    </w:p>
-    <w:p>
-      <w:pPr>
-        <w:pStyle w:val="BodyText"/>
-        <w:spacing w:before="4"/>
-        <w:rPr>
-          <w:sz w:val="15"/>
-        </w:rPr>
-      </w:pPr>
-    </w:p>
-    <w:p>
-      <w:pPr>
-        <w:pStyle w:val="BodyText"/>
-        <w:rPr>
-          <w:sz w:val="20"/>
-        </w:rPr>
-      </w:pPr>
-    </w:p>
-    <w:p>
-      <w:pPr>
-        <w:pStyle w:val="BodyText"/>
-        <w:rPr>
-          <w:sz w:val="20"/>
-        </w:rPr>
-      </w:pPr>
-    </w:p>
-    <w:p>
-      <w:pPr>
-        <w:pStyle w:val="BodyText"/>
-        <w:rPr>
-          <w:sz w:val="20"/>
-        </w:rPr>
-      </w:pPr>
-    </w:p>
-    <w:p>
-      <w:pPr>
-        <w:pStyle w:val="BodyText"/>
-        <w:rPr>
-          <w:sz w:val="20"/>
-        </w:rPr>
-      </w:pPr>
-    </w:p>
-    <w:p>
-      <w:pPr>
-        <w:pStyle w:val="BodyText"/>
-        <w:rPr>
-          <w:sz w:val="20"/>
-        </w:rPr>
-      </w:pPr>
-    </w:p>
-    <w:p>
-      <w:pPr>
-        <w:pStyle w:val="BodyText"/>
-        <w:rPr>
-          <w:sz w:val="20"/>
-        </w:rPr>
-      </w:pPr>
-    </w:p>
-    <w:p>
-      <w:pPr>
-        <w:pStyle w:val="BodyText"/>
-        <w:rPr>
-          <w:sz w:val="20"/>
-        </w:rPr>
-      </w:pPr>
-    </w:p>
-    <w:p>
-      <w:pPr>
-        <w:pStyle w:val="BodyText"/>
-        <w:rPr>
-          <w:sz w:val="20"/>
-        </w:rPr>
-      </w:pPr>
-    </w:p>
-    <w:p>
-      <w:pPr>
-        <w:pStyle w:val="BodyText"/>
-        <w:rPr>
-          <w:sz w:val="20"/>
-        </w:rPr>
-      </w:pPr>
-    </w:p>
-    <w:p>
-      <w:pPr>
-        <w:pStyle w:val="BodyText"/>
-        <w:rPr>
-          <w:sz w:val="20"/>
-        </w:rPr>
-      </w:pPr>
-    </w:p>
-    <w:p>
-      <w:pPr>
-        <w:pStyle w:val="BodyText"/>
-        <w:rPr>
-          <w:sz w:val="20"/>
-        </w:rPr>
-      </w:pPr>
-    </w:p>
-    <w:p>
-      <w:pPr>
-        <w:pStyle w:val="BodyText"/>
-        <w:rPr>
-          <w:sz w:val="20"/>
-        </w:rPr>
-      </w:pPr>
-    </w:p>
-    <w:p>
-      <w:pPr>
-        <w:pStyle w:val="BodyText"/>
-        <w:rPr>
-          <w:sz w:val="20"/>
-        </w:rPr>
-      </w:pPr>
-    </w:p>
-    <w:p>
-      <w:pPr>
-        <w:pStyle w:val="BodyText"/>
-        <w:rPr>
-          <w:sz w:val="20"/>
-        </w:rPr>
-      </w:pPr>
-    </w:p>
-    <w:p>
-      <w:pPr>
-        <w:pStyle w:val="BodyText"/>
-        <w:rPr>
-          <w:sz w:val="20"/>
-        </w:rPr>
-      </w:pPr>
-    </w:p>
-    <w:p>
-      <w:pPr>
-        <w:pStyle w:val="BodyText"/>
-        <w:rPr>
-          <w:sz w:val="20"/>
-        </w:rPr>
-      </w:pPr>
-    </w:p>
-    <w:p>
-      <w:pPr>
-        <w:pStyle w:val="BodyText"/>
-        <w:rPr>
-          <w:sz w:val="20"/>
-        </w:rPr>
-      </w:pPr>
-    </w:p>
-    <w:p>
-      <w:pPr>
-        <w:pStyle w:val="BodyText"/>
-        <w:rPr>
-          <w:sz w:val="20"/>
-        </w:rPr>
-      </w:pPr>
-    </w:p>
-    <w:p>
-      <w:pPr>
-        <w:pStyle w:val="BodyText"/>
-        <w:rPr>
-          <w:sz w:val="20"/>
-        </w:rPr>
-      </w:pPr>
-    </w:p>
-    <w:p>
-      <w:pPr>
-        <w:pStyle w:val="BodyText"/>
-        <w:rPr>
-          <w:sz w:val="20"/>
-        </w:rPr>
-      </w:pPr>
-    </w:p>
-    <w:p>
-      <w:pPr>
-        <w:pStyle w:val="BodyText"/>
-        <w:rPr>
-          <w:sz w:val="20"/>
-        </w:rPr>
-      </w:pPr>
-    </w:p>
-    <w:p>
-      <w:pPr>
-        <w:pStyle w:val="BodyText"/>
-        <w:rPr>
-          <w:sz w:val="20"/>
-        </w:rPr>
-      </w:pPr>
-    </w:p>
-    <w:p>
-      <w:pPr>
-        <w:pStyle w:val="BodyText"/>
-        <w:rPr>
-          <w:sz w:val="20"/>
-        </w:rPr>
-      </w:pPr>
-    </w:p>
-    <w:p>
-      <w:pPr>
-        <w:pStyle w:val="BodyText"/>
-        <w:rPr>
-          <w:sz w:val="20"/>
-        </w:rPr>
-      </w:pPr>
-    </w:p>
-    <w:p>
-      <w:pPr>
-        <w:pStyle w:val="BodyText"/>
-        <w:rPr>
-          <w:sz w:val="20"/>
-        </w:rPr>
-      </w:pPr>
-    </w:p>
-    <w:p>
-      <w:pPr>
-        <w:pStyle w:val="BodyText"/>
-        <w:rPr>
-          <w:sz w:val="20"/>
-        </w:rPr>
-      </w:pPr>
-    </w:p>
-    <w:p>
-      <w:pPr>
-        <w:pStyle w:val="BodyText"/>
-        <w:rPr>
-          <w:sz w:val="20"/>
-        </w:rPr>
-      </w:pPr>
-    </w:p>
-    <w:p>
-      <w:pPr>
-        <w:pStyle w:val="BodyText"/>
-        <w:rPr>
-          <w:sz w:val="20"/>
-        </w:rPr>
-      </w:pPr>
-    </w:p>
-    <w:p>
-      <w:pPr>
-        <w:pStyle w:val="BodyText"/>
-        <w:rPr>
-          <w:sz w:val="20"/>
-        </w:rPr>
-      </w:pPr>
-    </w:p>
-    <w:p>
-      <w:pPr>
-        <w:pStyle w:val="BodyText"/>
-        <w:rPr>
-          <w:sz w:val="20"/>
-        </w:rPr>
-      </w:pPr>
-    </w:p>
-    <w:p>
-      <w:pPr>
-        <w:pStyle w:val="BodyText"/>
-        <w:rPr>
-          <w:sz w:val="20"/>
-        </w:rPr>
-      </w:pPr>
-    </w:p>
-    <w:p>
-      <w:pPr>
-        <w:pStyle w:val="BodyText"/>
-        <w:rPr>
-          <w:sz w:val="20"/>
-        </w:rPr>
-      </w:pPr>
-    </w:p>
-    <w:p>
-      <w:pPr>
-        <w:pStyle w:val="BodyText"/>
-        <w:rPr>
-          <w:sz w:val="20"/>
-        </w:rPr>
-      </w:pPr>
-    </w:p>
-    <w:p>
-      <w:pPr>
-        <w:pStyle w:val="BodyText"/>
-        <w:rPr>
-          <w:sz w:val="20"/>
-        </w:rPr>
-      </w:pPr>
-    </w:p>
-    <w:p>
-      <w:pPr>
-        <w:pStyle w:val="BodyText"/>
-        <w:rPr>
-          <w:sz w:val="20"/>
-        </w:rPr>
-      </w:pPr>
-    </w:p>
-    <w:p>
-      <w:pPr>
-        <w:pStyle w:val="BodyText"/>
-        <w:rPr>
-          <w:sz w:val="20"/>
-        </w:rPr>
-      </w:pPr>
-    </w:p>
-    <w:p>
-      <w:pPr>
-        <w:pStyle w:val="BodyText"/>
-        <w:spacing w:before="8"/>
-        <w:rPr>
-          <w:sz w:val="15"/>
-        </w:rPr>
-      </w:pPr>
-    </w:p>
-    <w:p>
-      <w:pPr>
-        <w:rPr>
-          <w:sz w:val="34"/>
-        </w:rPr>
-        <w:sectPr>
-          <w:type w:val="continuous"/>
-          <w:pgSz w:w="12240" w:h="15840"/>
-          <w:pgMar w:top="140" w:right="0" w:bottom="0" w:left="0" w:header="720" w:footer="720" w:gutter="0"/>
-          <w:cols w:space="720"/>
-        </w:sectPr>
-      </w:pPr>
-    </w:p>
-    <w:p>
-      <w:pPr>
-        <w:pStyle w:val="BodyText"/>
-        <w:spacing w:before="9"/>
-        <w:rPr>
-          <w:sz w:val="16"/>
-        </w:rPr>
-      </w:pPr>
-    </w:p>
     <w:p>
       <w:pPr>
         <w:spacing w:before="103"/>
@@ -884,14 +420,11 @@
       <w:pPr>
         <w:pStyle w:val="BodyText"/>
         <w:spacing w:before="7"/>
-        <w:rPr>
-          <w:b/>
-          <w:sz w:val="26"/>
-        </w:rPr>
+        <w:ind w:firstLine="720"/>
       </w:pPr>
       <w:r>
         <w:pict w14:anchorId="35A713F5">
-          <v:rect id="_x0000_s2058" style="position:absolute;margin-left:34.6pt;margin-top:17.25pt;width:496.25pt;height:.5pt;z-index:-15723520;mso-wrap-distance-left:0;mso-wrap-distance-right:0;mso-position-horizontal-relative:page" fillcolor="#4f81bc" stroked="f">
+          <v:rect id="_x0000_s2058" style="position:absolute;left:0;text-align:left;margin-left:34.6pt;margin-top:17.25pt;width:496.25pt;height:.5pt;z-index:-15723520;mso-wrap-distance-left:0;mso-wrap-distance-right:0;mso-position-horizontal-relative:page" fillcolor="#4f81bc" stroked="f">
             <w10:wrap type="topAndBottom" anchorx="page"/>
           </v:rect>
         </w:pict>
@@ -901,17 +434,7 @@
       <w:pPr>
         <w:pStyle w:val="BodyText"/>
         <w:spacing w:before="7"/>
-        <w:rPr>
-          <w:b/>
-          <w:sz w:val="13"/>
-        </w:rPr>
-      </w:pPr>
-    </w:p>
-    <w:p>
-      <w:pPr>
-        <w:pStyle w:val="BodyText"/>
-        <w:spacing w:before="93"/>
-        <w:ind w:left="720"/>
+        <w:ind w:firstLine="720"/>
       </w:pPr>
       <w:r>
         <w:t>Acids react with metals to produce salt by displacing hydrogen.</w:t>
@@ -1440,6 +963,7 @@
           <w:position w:val="2"/>
           <w:sz w:val="23"/>
         </w:rPr>
+        <w:lastRenderedPageBreak/>
         <w:t>Na</w:t>
       </w:r>
       <w:r>
@@ -1641,7 +1165,6 @@
         </w:rPr>
         <w:t xml:space="preserve">hydrochloric acid to form sodium chloride </w:t>
       </w:r>
-      <w:proofErr w:type="gramStart"/>
       <w:r>
         <w:rPr>
           <w:spacing w:val="-3"/>
@@ -1653,14 +1176,7 @@
         <w:rPr>
           <w:sz w:val="23"/>
         </w:rPr>
-        <w:t>water</w:t>
-      </w:r>
-      <w:proofErr w:type="gramEnd"/>
-      <w:r>
-        <w:rPr>
-          <w:sz w:val="23"/>
-        </w:rPr>
-        <w:t xml:space="preserve"> with the release of carbon dioxide</w:t>
+        <w:t>water with the release of carbon dioxide</w:t>
       </w:r>
       <w:r>
         <w:rPr>
@@ -1855,23 +1371,6 @@
         <w:rPr>
           <w:sz w:val="15"/>
         </w:rPr>
-        <w:sectPr>
-          <w:headerReference w:type="default" r:id="rId7"/>
-          <w:footerReference w:type="default" r:id="rId8"/>
-          <w:pgSz w:w="12240" w:h="15840"/>
-          <w:pgMar w:top="660" w:right="0" w:bottom="320" w:left="0" w:header="19" w:footer="136" w:gutter="0"/>
-          <w:pgNumType w:start="2"/>
-          <w:cols w:space="720"/>
-        </w:sectPr>
-      </w:pPr>
-    </w:p>
-    <w:p>
-      <w:pPr>
-        <w:pStyle w:val="BodyText"/>
-        <w:spacing w:before="8"/>
-        <w:rPr>
-          <w:sz w:val="17"/>
-        </w:rPr>
       </w:pPr>
     </w:p>
     <w:p>
@@ -1879,23 +1378,17 @@
         <w:pStyle w:val="Heading1"/>
         <w:spacing w:before="92"/>
       </w:pPr>
-      <w:proofErr w:type="spellStart"/>
       <w:r>
         <w:rPr>
           <w:color w:val="538DD3"/>
         </w:rPr>
-        <w:t>Neutralisation</w:t>
-      </w:r>
-      <w:proofErr w:type="spellEnd"/>
+        <w:t>Neutralization</w:t>
+      </w:r>
     </w:p>
     <w:p>
       <w:pPr>
         <w:pStyle w:val="BodyText"/>
         <w:spacing w:before="2"/>
-        <w:rPr>
-          <w:b/>
-          <w:sz w:val="26"/>
-        </w:rPr>
       </w:pPr>
       <w:r>
         <w:pict w14:anchorId="7A4E12F8">
@@ -1908,18 +1401,8 @@
     <w:p>
       <w:pPr>
         <w:pStyle w:val="BodyText"/>
-        <w:spacing w:before="7"/>
-        <w:rPr>
-          <w:b/>
-          <w:sz w:val="13"/>
-        </w:rPr>
-      </w:pPr>
-    </w:p>
-    <w:p>
-      <w:pPr>
-        <w:pStyle w:val="BodyText"/>
-        <w:spacing w:before="93"/>
-        <w:ind w:left="720"/>
+        <w:spacing w:before="2"/>
+        <w:ind w:firstLine="720"/>
       </w:pPr>
       <w:r>
         <w:t xml:space="preserve">The reaction between an acid and a base to form salt and water is called a </w:t>
@@ -2061,14 +1544,11 @@
       <w:pPr>
         <w:pStyle w:val="BodyText"/>
         <w:spacing w:before="2"/>
-        <w:rPr>
-          <w:b/>
-          <w:sz w:val="26"/>
-        </w:rPr>
+        <w:ind w:firstLine="720"/>
       </w:pPr>
       <w:r>
         <w:pict w14:anchorId="203AB725">
-          <v:rect id="_x0000_s2055" style="position:absolute;margin-left:34.6pt;margin-top:17.05pt;width:496.25pt;height:.5pt;z-index:-15721984;mso-wrap-distance-left:0;mso-wrap-distance-right:0;mso-position-horizontal-relative:page" fillcolor="#4f81bc" stroked="f">
+          <v:rect id="_x0000_s2055" style="position:absolute;left:0;text-align:left;margin-left:34.6pt;margin-top:17.05pt;width:496.25pt;height:.5pt;z-index:-15721984;mso-wrap-distance-left:0;mso-wrap-distance-right:0;mso-position-horizontal-relative:page" fillcolor="#4f81bc" stroked="f">
             <w10:wrap type="topAndBottom" anchorx="page"/>
           </v:rect>
         </w:pict>
@@ -2077,18 +1557,8 @@
     <w:p>
       <w:pPr>
         <w:pStyle w:val="BodyText"/>
-        <w:spacing w:before="7"/>
-        <w:rPr>
-          <w:b/>
-          <w:sz w:val="13"/>
-        </w:rPr>
-      </w:pPr>
-    </w:p>
-    <w:p>
-      <w:pPr>
-        <w:pStyle w:val="BodyText"/>
-        <w:spacing w:before="93"/>
-        <w:ind w:left="720"/>
+        <w:spacing w:before="2"/>
+        <w:ind w:firstLine="720"/>
       </w:pPr>
       <w:r>
         <w:t>Acids react with metallic oxides to form salt and water.</w:t>
@@ -2332,21 +1802,12 @@
           <w:sz w:val="23"/>
         </w:rPr>
       </w:pPr>
-      <w:proofErr w:type="gramStart"/>
-      <w:r>
-        <w:rPr>
-          <w:position w:val="2"/>
-          <w:sz w:val="23"/>
-        </w:rPr>
-        <w:t>Ca(</w:t>
-      </w:r>
-      <w:proofErr w:type="gramEnd"/>
-      <w:r>
-        <w:rPr>
-          <w:position w:val="2"/>
-          <w:sz w:val="23"/>
-        </w:rPr>
-        <w:t>OH)</w:t>
+      <w:r>
+        <w:rPr>
+          <w:position w:val="2"/>
+          <w:sz w:val="23"/>
+        </w:rPr>
+        <w:t>Ca(OH)</w:t>
       </w:r>
       <w:r>
         <w:rPr>
@@ -2699,7 +2160,6 @@
         <w:t>(</w:t>
       </w:r>
       <w:proofErr w:type="spellStart"/>
-      <w:proofErr w:type="gramStart"/>
       <w:r>
         <w:rPr>
           <w:sz w:val="15"/>
@@ -2720,7 +2180,6 @@
         </w:rPr>
         <w:t xml:space="preserve"> </w:t>
       </w:r>
-      <w:proofErr w:type="gramEnd"/>
       <w:r>
         <w:rPr>
           <w:position w:val="2"/>
@@ -2876,6 +2335,15 @@
     </w:p>
     <w:p>
       <w:pPr>
+        <w:pStyle w:val="BodyText"/>
+        <w:spacing w:before="3"/>
+        <w:rPr>
+          <w:sz w:val="29"/>
+        </w:rPr>
+      </w:pPr>
+    </w:p>
+    <w:p>
+      <w:pPr>
         <w:pStyle w:val="Heading2"/>
       </w:pPr>
       <w:r>
@@ -3068,24 +2536,7 @@
         <w:t>] in sodium hydroxide solution makes it behave like a base.</w:t>
       </w:r>
     </w:p>
-    <w:p>
-      <w:pPr>
-        <w:sectPr>
-          <w:pgSz w:w="12240" w:h="15840"/>
-          <w:pgMar w:top="660" w:right="0" w:bottom="320" w:left="0" w:header="19" w:footer="136" w:gutter="0"/>
-          <w:cols w:space="720"/>
-        </w:sectPr>
-      </w:pPr>
-    </w:p>
-    <w:p>
-      <w:pPr>
-        <w:pStyle w:val="BodyText"/>
-        <w:spacing w:before="8"/>
-        <w:rPr>
-          <w:sz w:val="17"/>
-        </w:rPr>
-      </w:pPr>
-    </w:p>
+    <w:p/>
     <w:p>
       <w:pPr>
         <w:pStyle w:val="Heading1"/>
@@ -3115,16 +2566,6 @@
           </v:rect>
         </w:pict>
       </w:r>
-    </w:p>
-    <w:p>
-      <w:pPr>
-        <w:pStyle w:val="BodyText"/>
-        <w:spacing w:before="10"/>
-        <w:rPr>
-          <w:b/>
-          <w:sz w:val="12"/>
-        </w:rPr>
-      </w:pPr>
     </w:p>
     <w:p>
       <w:pPr>
@@ -3839,6 +3280,33 @@
     </w:p>
     <w:p>
       <w:pPr>
+        <w:pStyle w:val="BodyText"/>
+        <w:spacing w:before="7"/>
+        <w:rPr>
+          <w:sz w:val="25"/>
+        </w:rPr>
+      </w:pPr>
+    </w:p>
+    <w:p>
+      <w:pPr>
+        <w:pStyle w:val="BodyText"/>
+        <w:spacing w:before="7"/>
+        <w:rPr>
+          <w:sz w:val="25"/>
+        </w:rPr>
+      </w:pPr>
+    </w:p>
+    <w:p>
+      <w:pPr>
+        <w:pStyle w:val="BodyText"/>
+        <w:spacing w:before="7"/>
+        <w:rPr>
+          <w:sz w:val="25"/>
+        </w:rPr>
+      </w:pPr>
+    </w:p>
+    <w:p>
+      <w:pPr>
         <w:pStyle w:val="Heading4"/>
         <w:ind w:left="1080"/>
       </w:pPr>
@@ -3846,6 +3314,7 @@
         <w:rPr>
           <w:color w:val="404040"/>
         </w:rPr>
+        <w:lastRenderedPageBreak/>
         <w:t>pH in our digestive system</w:t>
       </w:r>
     </w:p>
@@ -4059,23 +3528,7 @@
           <w:position w:val="2"/>
           <w:sz w:val="23"/>
         </w:rPr>
-        <w:t>Commonly used antacids are magnesium hydroxide [</w:t>
-      </w:r>
-      <w:proofErr w:type="gramStart"/>
-      <w:r>
-        <w:rPr>
-          <w:position w:val="2"/>
-          <w:sz w:val="23"/>
-        </w:rPr>
-        <w:t>Mg(</w:t>
-      </w:r>
-      <w:proofErr w:type="gramEnd"/>
-      <w:r>
-        <w:rPr>
-          <w:position w:val="2"/>
-          <w:sz w:val="23"/>
-        </w:rPr>
-        <w:t>OH)</w:t>
+        <w:t>Commonly used antacids are magnesium hydroxide [Mg(OH)</w:t>
       </w:r>
       <w:r>
         <w:rPr>
@@ -4372,28 +3825,6 @@
     </w:p>
     <w:p>
       <w:pPr>
-        <w:spacing w:line="271" w:lineRule="auto"/>
-        <w:rPr>
-          <w:sz w:val="23"/>
-        </w:rPr>
-        <w:sectPr>
-          <w:pgSz w:w="12240" w:h="15840"/>
-          <w:pgMar w:top="660" w:right="0" w:bottom="320" w:left="0" w:header="19" w:footer="136" w:gutter="0"/>
-          <w:cols w:space="720"/>
-        </w:sectPr>
-      </w:pPr>
-    </w:p>
-    <w:p>
-      <w:pPr>
-        <w:pStyle w:val="BodyText"/>
-        <w:spacing w:before="4"/>
-        <w:rPr>
-          <w:sz w:val="17"/>
-        </w:rPr>
-      </w:pPr>
-    </w:p>
-    <w:p>
-      <w:pPr>
         <w:pStyle w:val="Heading1"/>
         <w:spacing w:before="91"/>
       </w:pPr>
@@ -4424,31 +3855,12 @@
     <w:p>
       <w:pPr>
         <w:pStyle w:val="BodyText"/>
-        <w:spacing w:before="7"/>
-        <w:rPr>
-          <w:b/>
-          <w:sz w:val="13"/>
-        </w:rPr>
-      </w:pPr>
-    </w:p>
-    <w:p>
-      <w:pPr>
-        <w:pStyle w:val="BodyText"/>
         <w:spacing w:before="93"/>
         <w:ind w:left="720"/>
       </w:pPr>
       <w:r>
         <w:t>Salts having same positive ions (or same negative ions) are said to belong to a family of salts.</w:t>
       </w:r>
-    </w:p>
-    <w:p>
-      <w:pPr>
-        <w:pStyle w:val="BodyText"/>
-        <w:spacing w:before="3"/>
-        <w:rPr>
-          <w:sz w:val="29"/>
-        </w:rPr>
-      </w:pPr>
     </w:p>
     <w:p>
       <w:pPr>
@@ -4881,7 +4293,6 @@
         </w:rPr>
         <w:t xml:space="preserve"> </w:t>
       </w:r>
-      <w:proofErr w:type="gramStart"/>
       <w:r>
         <w:rPr>
           <w:position w:val="2"/>
@@ -4909,7 +4320,6 @@
         <w:t>(</w:t>
       </w:r>
       <w:proofErr w:type="spellStart"/>
-      <w:proofErr w:type="gramEnd"/>
       <w:r>
         <w:rPr>
           <w:sz w:val="15"/>
@@ -5106,15 +4516,7 @@
           <w:position w:val="2"/>
           <w:sz w:val="23"/>
         </w:rPr>
-        <w:t>+ 2</w:t>
-      </w:r>
-      <w:proofErr w:type="gramStart"/>
-      <w:r>
-        <w:rPr>
-          <w:position w:val="2"/>
-          <w:sz w:val="23"/>
-        </w:rPr>
-        <w:t>H</w:t>
+        <w:t>+ 2H</w:t>
       </w:r>
       <w:r>
         <w:rPr>
@@ -5136,7 +4538,6 @@
         <w:t>(</w:t>
       </w:r>
       <w:proofErr w:type="spellStart"/>
-      <w:proofErr w:type="gramEnd"/>
       <w:r>
         <w:rPr>
           <w:sz w:val="15"/>
@@ -5306,23 +4707,7 @@
           <w:position w:val="2"/>
           <w:sz w:val="23"/>
         </w:rPr>
-        <w:t>[</w:t>
-      </w:r>
-      <w:proofErr w:type="gramStart"/>
-      <w:r>
-        <w:rPr>
-          <w:position w:val="2"/>
-          <w:sz w:val="23"/>
-        </w:rPr>
-        <w:t>Ca(</w:t>
-      </w:r>
-      <w:proofErr w:type="gramEnd"/>
-      <w:r>
-        <w:rPr>
-          <w:position w:val="2"/>
-          <w:sz w:val="23"/>
-        </w:rPr>
-        <w:t>OH)</w:t>
+        <w:t>[Ca(OH)</w:t>
       </w:r>
       <w:r>
         <w:rPr>
@@ -5335,23 +4720,7 @@
           <w:position w:val="2"/>
           <w:sz w:val="23"/>
         </w:rPr>
-        <w:t xml:space="preserve">]. </w:t>
-      </w:r>
-      <w:proofErr w:type="gramStart"/>
-      <w:r>
-        <w:rPr>
-          <w:position w:val="2"/>
-          <w:sz w:val="23"/>
-        </w:rPr>
-        <w:t>Ca(</w:t>
-      </w:r>
-      <w:proofErr w:type="gramEnd"/>
-      <w:r>
-        <w:rPr>
-          <w:position w:val="2"/>
-          <w:sz w:val="23"/>
-        </w:rPr>
-        <w:t>OH)</w:t>
+        <w:t>]. Ca(OH)</w:t>
       </w:r>
       <w:r>
         <w:rPr>
@@ -5746,14 +5115,7 @@
         <w:rPr>
           <w:position w:val="2"/>
         </w:rPr>
-        <w:t xml:space="preserve">O </w:t>
-      </w:r>
-      <w:proofErr w:type="gramStart"/>
-      <w:r>
-        <w:rPr>
-          <w:position w:val="2"/>
-        </w:rPr>
-        <w:t>+  CO</w:t>
+        <w:t>O +  CO</w:t>
       </w:r>
       <w:r>
         <w:rPr>
@@ -5761,7 +5123,6 @@
         </w:rPr>
         <w:t>2</w:t>
       </w:r>
-      <w:proofErr w:type="gramEnd"/>
       <w:r>
         <w:rPr>
           <w:spacing w:val="17"/>
@@ -5943,7 +5304,7 @@
                     <pic:cNvPicPr/>
                   </pic:nvPicPr>
                   <pic:blipFill>
-                    <a:blip r:embed="rId9" cstate="print"/>
+                    <a:blip r:embed="rId7" cstate="print"/>
                     <a:stretch>
                       <a:fillRect/>
                     </a:stretch>
@@ -6064,28 +5425,6 @@
     </w:p>
     <w:p>
       <w:pPr>
-        <w:spacing w:line="290" w:lineRule="auto"/>
-        <w:rPr>
-          <w:sz w:val="15"/>
-        </w:rPr>
-        <w:sectPr>
-          <w:pgSz w:w="12240" w:h="15840"/>
-          <w:pgMar w:top="660" w:right="0" w:bottom="320" w:left="0" w:header="19" w:footer="136" w:gutter="0"/>
-          <w:cols w:space="720"/>
-        </w:sectPr>
-      </w:pPr>
-    </w:p>
-    <w:p>
-      <w:pPr>
-        <w:pStyle w:val="BodyText"/>
-        <w:spacing w:before="1"/>
-        <w:rPr>
-          <w:sz w:val="17"/>
-        </w:rPr>
-      </w:pPr>
-    </w:p>
-    <w:p>
-      <w:pPr>
         <w:pStyle w:val="Heading3"/>
         <w:spacing w:before="92"/>
       </w:pPr>
@@ -6347,14 +5686,12 @@
         </w:rPr>
         <w:t>the release of hydrogen gas. Re-</w:t>
       </w:r>
-      <w:proofErr w:type="spellStart"/>
-      <w:r>
-        <w:rPr>
-          <w:sz w:val="23"/>
-        </w:rPr>
-        <w:t>crystallisation</w:t>
-      </w:r>
-      <w:proofErr w:type="spellEnd"/>
+      <w:r>
+        <w:rPr>
+          <w:sz w:val="23"/>
+        </w:rPr>
+        <w:t>crystallization</w:t>
+      </w:r>
       <w:r>
         <w:rPr>
           <w:sz w:val="23"/>
@@ -6430,7 +5767,7 @@
                     <pic:cNvPicPr/>
                   </pic:nvPicPr>
                   <pic:blipFill>
-                    <a:blip r:embed="rId10" cstate="print"/>
+                    <a:blip r:embed="rId8" cstate="print"/>
                     <a:stretch>
                       <a:fillRect/>
                     </a:stretch>
@@ -6574,7 +5911,7 @@
                     <pic:cNvPicPr/>
                   </pic:nvPicPr>
                   <pic:blipFill>
-                    <a:blip r:embed="rId11" cstate="print"/>
+                    <a:blip r:embed="rId9" cstate="print"/>
                     <a:stretch>
                       <a:fillRect/>
                     </a:stretch>
@@ -6809,9 +6146,14 @@
     </w:p>
     <w:p>
       <w:pPr>
-        <w:pStyle w:val="BodyText"/>
-        <w:rPr>
-          <w:sz w:val="35"/>
+        <w:pStyle w:val="ListParagraph"/>
+        <w:tabs>
+          <w:tab w:val="left" w:pos="1080"/>
+          <w:tab w:val="left" w:pos="1081"/>
+        </w:tabs>
+        <w:ind w:firstLine="0"/>
+        <w:rPr>
+          <w:sz w:val="23"/>
         </w:rPr>
       </w:pPr>
     </w:p>
@@ -6822,11 +6164,9 @@
       <w:r>
         <w:t xml:space="preserve">Water Of </w:t>
       </w:r>
-      <w:proofErr w:type="spellStart"/>
-      <w:r>
-        <w:t>Crystallisation</w:t>
-      </w:r>
-      <w:proofErr w:type="spellEnd"/>
+      <w:r>
+        <w:t>Crystallization</w:t>
+      </w:r>
     </w:p>
     <w:p>
       <w:pPr>
@@ -6871,14 +6211,12 @@
         </w:rPr>
         <w:t xml:space="preserve"> </w:t>
       </w:r>
-      <w:proofErr w:type="spellStart"/>
-      <w:r>
-        <w:rPr>
-          <w:sz w:val="23"/>
-        </w:rPr>
-        <w:t>crystallisation</w:t>
-      </w:r>
-      <w:proofErr w:type="spellEnd"/>
+      <w:r>
+        <w:rPr>
+          <w:sz w:val="23"/>
+        </w:rPr>
+        <w:t>crystallization</w:t>
+      </w:r>
       <w:r>
         <w:rPr>
           <w:sz w:val="23"/>
@@ -6909,14 +6247,12 @@
         </w:rPr>
         <w:t xml:space="preserve">The salts which contain water of </w:t>
       </w:r>
-      <w:proofErr w:type="spellStart"/>
-      <w:r>
-        <w:rPr>
-          <w:sz w:val="23"/>
-        </w:rPr>
-        <w:t>crystallisation</w:t>
-      </w:r>
-      <w:proofErr w:type="spellEnd"/>
+      <w:r>
+        <w:rPr>
+          <w:sz w:val="23"/>
+        </w:rPr>
+        <w:t>crystallization</w:t>
+      </w:r>
       <w:r>
         <w:rPr>
           <w:sz w:val="23"/>
@@ -6959,14 +6295,12 @@
         </w:rPr>
         <w:t xml:space="preserve">Every hydrated salt has a fixed number of molecules of </w:t>
       </w:r>
-      <w:proofErr w:type="spellStart"/>
-      <w:r>
-        <w:rPr>
-          <w:sz w:val="23"/>
-        </w:rPr>
-        <w:t>crystallisation</w:t>
-      </w:r>
-      <w:proofErr w:type="spellEnd"/>
+      <w:r>
+        <w:rPr>
+          <w:sz w:val="23"/>
+        </w:rPr>
+        <w:t>crystallization</w:t>
+      </w:r>
       <w:r>
         <w:rPr>
           <w:sz w:val="23"/>
@@ -7013,6 +6347,7 @@
       <w:pPr>
         <w:ind w:left="1080"/>
         <w:rPr>
+          <w:position w:val="2"/>
           <w:sz w:val="23"/>
         </w:rPr>
       </w:pPr>
@@ -7176,6 +6511,14 @@
         </w:rPr>
         <w:t>O</w:t>
       </w:r>
+    </w:p>
+    <w:p>
+      <w:pPr>
+        <w:ind w:left="1080"/>
+        <w:rPr>
+          <w:sz w:val="23"/>
+        </w:rPr>
+      </w:pPr>
     </w:p>
     <w:p>
       <w:pPr>
@@ -7199,6 +6542,7 @@
           <w:position w:val="2"/>
           <w:sz w:val="23"/>
         </w:rPr>
+        <w:lastRenderedPageBreak/>
         <w:t>Copper sulphate crystals (</w:t>
       </w:r>
       <w:proofErr w:type="spellStart"/>
@@ -7360,7 +6704,7 @@
                     <pic:cNvPicPr/>
                   </pic:nvPicPr>
                   <pic:blipFill>
-                    <a:blip r:embed="rId10" cstate="print"/>
+                    <a:blip r:embed="rId8" cstate="print"/>
                     <a:stretch>
                       <a:fillRect/>
                     </a:stretch>
@@ -7480,7 +6824,7 @@
                     <pic:cNvPicPr/>
                   </pic:nvPicPr>
                   <pic:blipFill>
-                    <a:blip r:embed="rId11" cstate="print"/>
+                    <a:blip r:embed="rId9" cstate="print"/>
                     <a:stretch>
                       <a:fillRect/>
                     </a:stretch>
@@ -7739,7 +7083,7 @@
                     <pic:cNvPicPr/>
                   </pic:nvPicPr>
                   <pic:blipFill>
-                    <a:blip r:embed="rId10" cstate="print"/>
+                    <a:blip r:embed="rId8" cstate="print"/>
                     <a:stretch>
                       <a:fillRect/>
                     </a:stretch>
@@ -7968,6 +7312,8 @@
       </w:r>
     </w:p>
     <w:sectPr>
+      <w:headerReference w:type="default" r:id="rId10"/>
+      <w:footerReference w:type="default" r:id="rId11"/>
       <w:pgSz w:w="12240" w:h="15840"/>
       <w:pgMar w:top="660" w:right="0" w:bottom="320" w:left="0" w:header="19" w:footer="136" w:gutter="0"/>
       <w:cols w:space="720"/>
@@ -7997,6 +7343,459 @@
 
 <file path=word/footer1.xml><?xml version="1.0" encoding="utf-8"?>
 <w:ftr xmlns:wpc="http://schemas.microsoft.com/office/word/2010/wordprocessingCanvas" xmlns:cx="http://schemas.microsoft.com/office/drawing/2014/chartex" xmlns:cx1="http://schemas.microsoft.com/office/drawing/2015/9/8/chartex" xmlns:cx2="http://schemas.microsoft.com/office/drawing/2015/10/21/chartex" xmlns:cx3="http://schemas.microsoft.com/office/drawing/2016/5/9/chartex" xmlns:cx4="http://schemas.microsoft.com/office/drawing/2016/5/10/chartex" xmlns:cx5="http://schemas.microsoft.com/office/drawing/2016/5/11/chartex" xmlns:cx6="http://schemas.microsoft.com/office/drawing/2016/5/12/chartex" xmlns:cx7="http://schemas.microsoft.com/office/drawing/2016/5/13/chartex" xmlns:cx8="http://schemas.microsoft.com/office/drawing/2016/5/14/chartex" xmlns:mc="http://schemas.openxmlformats.org/markup-compatibility/2006" xmlns:aink="http://schemas.microsoft.com/office/drawing/2016/ink" xmlns:am3d="http://schemas.microsoft.com/office/drawing/2017/model3d" xmlns:o="urn:schemas-microsoft-com:office:office" xmlns:oel="http://schemas.microsoft.com/office/2019/extlst" xmlns:r="http://schemas.openxmlformats.org/officeDocument/2006/relationships" xmlns:m="http://schemas.openxmlformats.org/officeDocument/2006/math" xmlns:v="urn:schemas-microsoft-com:vml" xmlns:wp14="http://schemas.microsoft.com/office/word/2010/wordprocessingDrawing" xmlns:wp="http://schemas.openxmlformats.org/drawingml/2006/wordprocessingDrawing" xmlns:w10="urn:schemas-microsoft-com:office:word" xmlns:w="http://schemas.openxmlformats.org/wordprocessingml/2006/main" xmlns:w14="http://schemas.microsoft.com/office/word/2010/wordml" xmlns:w15="http://schemas.microsoft.com/office/word/2012/wordml" xmlns:w16cex="http://schemas.microsoft.com/office/word/2018/wordml/cex" xmlns:w16cid="http://schemas.microsoft.com/office/word/2016/wordml/cid" xmlns:w16="http://schemas.microsoft.com/office/word/2018/wordml" xmlns:w16sdtdh="http://schemas.microsoft.com/office/word/2020/wordml/sdtdatahash" xmlns:w16se="http://schemas.microsoft.com/office/word/2015/wordml/symex" xmlns:wpg="http://schemas.microsoft.com/office/word/2010/wordprocessingGroup" xmlns:wpi="http://schemas.microsoft.com/office/word/2010/wordprocessingInk" xmlns:wne="http://schemas.microsoft.com/office/word/2006/wordml" xmlns:wps="http://schemas.microsoft.com/office/word/2010/wordprocessingShape" mc:Ignorable="w14 w15 w16se w16cid w16 w16cex w16sdtdh wp14">
+  <w:tbl>
+    <w:tblPr>
+      <w:tblStyle w:val="TableGrid"/>
+      <w:tblW w:w="11854" w:type="dxa"/>
+      <w:tblInd w:w="612" w:type="dxa"/>
+      <w:tblBorders>
+        <w:top w:val="none" w:sz="0" w:space="0" w:color="auto"/>
+        <w:left w:val="none" w:sz="0" w:space="0" w:color="auto"/>
+        <w:bottom w:val="none" w:sz="0" w:space="0" w:color="auto"/>
+        <w:right w:val="none" w:sz="0" w:space="0" w:color="auto"/>
+        <w:insideH w:val="none" w:sz="0" w:space="0" w:color="auto"/>
+        <w:insideV w:val="none" w:sz="0" w:space="0" w:color="auto"/>
+      </w:tblBorders>
+      <w:tblLayout w:type="fixed"/>
+      <w:tblLook w:val="04A0" w:firstRow="1" w:lastRow="0" w:firstColumn="1" w:lastColumn="0" w:noHBand="0" w:noVBand="1"/>
+    </w:tblPr>
+    <w:tblGrid>
+      <w:gridCol w:w="840"/>
+      <w:gridCol w:w="1633"/>
+      <w:gridCol w:w="567"/>
+      <w:gridCol w:w="2977"/>
+      <w:gridCol w:w="567"/>
+      <w:gridCol w:w="5270"/>
+    </w:tblGrid>
+    <w:tr>
+      <w:tc>
+        <w:tcPr>
+          <w:tcW w:w="2473" w:type="dxa"/>
+          <w:gridSpan w:val="2"/>
+          <w:tcBorders>
+            <w:top w:val="single" w:sz="24" w:space="0" w:color="FF8C52"/>
+          </w:tcBorders>
+        </w:tcPr>
+        <w:p>
+          <w:pPr>
+            <w:pStyle w:val="Footer"/>
+            <w:spacing w:line="360" w:lineRule="auto"/>
+            <w:rPr>
+              <w:rFonts w:ascii="Oxygen" w:hAnsi="Oxygen"/>
+              <w:b/>
+              <w:bCs/>
+              <w:sz w:val="16"/>
+              <w:szCs w:val="16"/>
+            </w:rPr>
+          </w:pPr>
+        </w:p>
+      </w:tc>
+      <w:tc>
+        <w:tcPr>
+          <w:tcW w:w="567" w:type="dxa"/>
+          <w:tcBorders>
+            <w:top w:val="single" w:sz="24" w:space="0" w:color="FF8C52"/>
+          </w:tcBorders>
+        </w:tcPr>
+        <w:p>
+          <w:pPr>
+            <w:pStyle w:val="Footer"/>
+            <w:spacing w:line="360" w:lineRule="auto"/>
+            <w:rPr>
+              <w:rFonts w:ascii="Oxygen" w:hAnsi="Oxygen"/>
+              <w:b/>
+              <w:bCs/>
+              <w:sz w:val="16"/>
+              <w:szCs w:val="16"/>
+            </w:rPr>
+          </w:pPr>
+        </w:p>
+      </w:tc>
+      <w:tc>
+        <w:tcPr>
+          <w:tcW w:w="2977" w:type="dxa"/>
+          <w:tcBorders>
+            <w:top w:val="single" w:sz="24" w:space="0" w:color="FF8C52"/>
+          </w:tcBorders>
+        </w:tcPr>
+        <w:p>
+          <w:pPr>
+            <w:pStyle w:val="Footer"/>
+            <w:spacing w:line="360" w:lineRule="auto"/>
+            <w:rPr>
+              <w:rFonts w:ascii="Oxygen" w:hAnsi="Oxygen"/>
+              <w:b/>
+              <w:bCs/>
+              <w:sz w:val="16"/>
+              <w:szCs w:val="16"/>
+            </w:rPr>
+          </w:pPr>
+        </w:p>
+      </w:tc>
+      <w:tc>
+        <w:tcPr>
+          <w:tcW w:w="567" w:type="dxa"/>
+          <w:tcBorders>
+            <w:top w:val="single" w:sz="24" w:space="0" w:color="FF8C52"/>
+          </w:tcBorders>
+        </w:tcPr>
+        <w:p>
+          <w:pPr>
+            <w:pStyle w:val="Footer"/>
+            <w:spacing w:line="360" w:lineRule="auto"/>
+            <w:rPr>
+              <w:rFonts w:ascii="Oxygen" w:hAnsi="Oxygen"/>
+              <w:b/>
+              <w:bCs/>
+              <w:sz w:val="16"/>
+              <w:szCs w:val="16"/>
+            </w:rPr>
+          </w:pPr>
+        </w:p>
+      </w:tc>
+      <w:tc>
+        <w:tcPr>
+          <w:tcW w:w="5270" w:type="dxa"/>
+          <w:tcBorders>
+            <w:top w:val="single" w:sz="24" w:space="0" w:color="FF8C52"/>
+          </w:tcBorders>
+        </w:tcPr>
+        <w:p>
+          <w:pPr>
+            <w:pStyle w:val="Footer"/>
+            <w:spacing w:line="360" w:lineRule="auto"/>
+            <w:rPr>
+              <w:rFonts w:ascii="Oxygen" w:hAnsi="Oxygen"/>
+              <w:b/>
+              <w:bCs/>
+              <w:sz w:val="16"/>
+              <w:szCs w:val="16"/>
+            </w:rPr>
+          </w:pPr>
+        </w:p>
+      </w:tc>
+    </w:tr>
+    <w:tr>
+      <w:trPr>
+        <w:trHeight w:val="346"/>
+      </w:trPr>
+      <w:tc>
+        <w:tcPr>
+          <w:tcW w:w="840" w:type="dxa"/>
+        </w:tcPr>
+        <w:p>
+          <w:pPr>
+            <w:pStyle w:val="Footer"/>
+            <w:jc w:val="center"/>
+            <w:rPr>
+              <w:sz w:val="16"/>
+              <w:szCs w:val="16"/>
+            </w:rPr>
+          </w:pPr>
+          <w:r>
+            <w:rPr>
+              <w:noProof/>
+              <w:sz w:val="16"/>
+              <w:szCs w:val="16"/>
+              <w:lang w:eastAsia="en-AU"/>
+            </w:rPr>
+            <w:drawing>
+              <wp:inline distT="0" distB="0" distL="0" distR="0" wp14:anchorId="51F5F0E6" wp14:editId="63279B2B">
+                <wp:extent cx="208627" cy="206828"/>
+                <wp:effectExtent l="0" t="0" r="1270" b="3175"/>
+                <wp:docPr id="1972272963" name="Picture 1972272963"/>
+                <wp:cNvGraphicFramePr>
+                  <a:graphicFrameLocks xmlns:a="http://schemas.openxmlformats.org/drawingml/2006/main" noChangeAspect="1"/>
+                </wp:cNvGraphicFramePr>
+                <a:graphic xmlns:a="http://schemas.openxmlformats.org/drawingml/2006/main">
+                  <a:graphicData uri="http://schemas.openxmlformats.org/drawingml/2006/picture">
+                    <pic:pic xmlns:pic="http://schemas.openxmlformats.org/drawingml/2006/picture">
+                      <pic:nvPicPr>
+                        <pic:cNvPr id="0" name="Picture 27"/>
+                        <pic:cNvPicPr>
+                          <a:picLocks noChangeAspect="1" noChangeArrowheads="1"/>
+                        </pic:cNvPicPr>
+                      </pic:nvPicPr>
+                      <pic:blipFill>
+                        <a:blip r:embed="rId1">
+                          <a:extLst>
+                            <a:ext uri="{28A0092B-C50C-407E-A947-70E740481C1C}">
+                              <a14:useLocalDpi xmlns:a14="http://schemas.microsoft.com/office/drawing/2010/main" val="0"/>
+                            </a:ext>
+                          </a:extLst>
+                        </a:blip>
+                        <a:srcRect/>
+                        <a:stretch>
+                          <a:fillRect/>
+                        </a:stretch>
+                      </pic:blipFill>
+                      <pic:spPr bwMode="auto">
+                        <a:xfrm>
+                          <a:off x="0" y="0"/>
+                          <a:ext cx="223867" cy="221936"/>
+                        </a:xfrm>
+                        <a:prstGeom prst="rect">
+                          <a:avLst/>
+                        </a:prstGeom>
+                        <a:noFill/>
+                        <a:ln>
+                          <a:noFill/>
+                        </a:ln>
+                      </pic:spPr>
+                    </pic:pic>
+                  </a:graphicData>
+                </a:graphic>
+              </wp:inline>
+            </w:drawing>
+          </w:r>
+          <w:r>
+            <w:rPr>
+              <w:sz w:val="16"/>
+              <w:szCs w:val="16"/>
+            </w:rPr>
+            <w:t xml:space="preserve">          </w:t>
+          </w:r>
+        </w:p>
+      </w:tc>
+      <w:tc>
+        <w:tcPr>
+          <w:tcW w:w="1633" w:type="dxa"/>
+        </w:tcPr>
+        <w:p>
+          <w:pPr>
+            <w:pStyle w:val="Footer"/>
+            <w:spacing w:line="360" w:lineRule="auto"/>
+            <w:rPr>
+              <w:rFonts w:ascii="Oxygen" w:hAnsi="Oxygen"/>
+              <w:b/>
+              <w:bCs/>
+              <w:sz w:val="16"/>
+              <w:szCs w:val="16"/>
+            </w:rPr>
+          </w:pPr>
+          <w:r>
+            <w:rPr>
+              <w:rFonts w:ascii="Oxygen" w:hAnsi="Oxygen"/>
+              <w:b/>
+              <w:bCs/>
+              <w:sz w:val="16"/>
+              <w:szCs w:val="16"/>
+            </w:rPr>
+            <w:t>anodiam.com</w:t>
+          </w:r>
+        </w:p>
+      </w:tc>
+      <w:tc>
+        <w:tcPr>
+          <w:tcW w:w="567" w:type="dxa"/>
+        </w:tcPr>
+        <w:p>
+          <w:pPr>
+            <w:pStyle w:val="Footer"/>
+            <w:spacing w:line="360" w:lineRule="auto"/>
+            <w:rPr>
+              <w:rFonts w:ascii="Oxygen" w:hAnsi="Oxygen"/>
+              <w:b/>
+              <w:bCs/>
+              <w:sz w:val="16"/>
+              <w:szCs w:val="16"/>
+            </w:rPr>
+          </w:pPr>
+          <w:r>
+            <w:rPr>
+              <w:noProof/>
+              <w:sz w:val="16"/>
+              <w:szCs w:val="16"/>
+              <w:lang w:eastAsia="en-AU"/>
+            </w:rPr>
+            <w:drawing>
+              <wp:inline distT="0" distB="0" distL="0" distR="0" wp14:anchorId="0178A4E1" wp14:editId="0C5A0091">
+                <wp:extent cx="208280" cy="208280"/>
+                <wp:effectExtent l="0" t="0" r="1270" b="1270"/>
+                <wp:docPr id="1646834588" name="Picture 1646834588" descr="Home - Free web icons"/>
+                <wp:cNvGraphicFramePr>
+                  <a:graphicFrameLocks xmlns:a="http://schemas.openxmlformats.org/drawingml/2006/main" noChangeAspect="1"/>
+                </wp:cNvGraphicFramePr>
+                <a:graphic xmlns:a="http://schemas.openxmlformats.org/drawingml/2006/main">
+                  <a:graphicData uri="http://schemas.openxmlformats.org/drawingml/2006/picture">
+                    <pic:pic xmlns:pic="http://schemas.openxmlformats.org/drawingml/2006/picture">
+                      <pic:nvPicPr>
+                        <pic:cNvPr id="0" name="Picture 9" descr="Home - Free web icons"/>
+                        <pic:cNvPicPr>
+                          <a:picLocks noChangeAspect="1" noChangeArrowheads="1"/>
+                        </pic:cNvPicPr>
+                      </pic:nvPicPr>
+                      <pic:blipFill>
+                        <a:blip r:embed="rId2">
+                          <a:extLst>
+                            <a:ext uri="{28A0092B-C50C-407E-A947-70E740481C1C}">
+                              <a14:useLocalDpi xmlns:a14="http://schemas.microsoft.com/office/drawing/2010/main" val="0"/>
+                            </a:ext>
+                          </a:extLst>
+                        </a:blip>
+                        <a:srcRect/>
+                        <a:stretch>
+                          <a:fillRect/>
+                        </a:stretch>
+                      </pic:blipFill>
+                      <pic:spPr bwMode="auto">
+                        <a:xfrm>
+                          <a:off x="0" y="0"/>
+                          <a:ext cx="226172" cy="226172"/>
+                        </a:xfrm>
+                        <a:prstGeom prst="rect">
+                          <a:avLst/>
+                        </a:prstGeom>
+                        <a:noFill/>
+                        <a:ln>
+                          <a:noFill/>
+                        </a:ln>
+                      </pic:spPr>
+                    </pic:pic>
+                  </a:graphicData>
+                </a:graphic>
+              </wp:inline>
+            </w:drawing>
+          </w:r>
+        </w:p>
+      </w:tc>
+      <w:tc>
+        <w:tcPr>
+          <w:tcW w:w="2977" w:type="dxa"/>
+        </w:tcPr>
+        <w:p>
+          <w:pPr>
+            <w:pStyle w:val="Footer"/>
+            <w:spacing w:line="360" w:lineRule="auto"/>
+            <w:rPr>
+              <w:rFonts w:ascii="Oxygen" w:hAnsi="Oxygen"/>
+              <w:b/>
+              <w:bCs/>
+              <w:sz w:val="16"/>
+              <w:szCs w:val="16"/>
+            </w:rPr>
+          </w:pPr>
+          <w:r>
+            <w:rPr>
+              <w:rFonts w:ascii="Oxygen" w:hAnsi="Oxygen"/>
+              <w:b/>
+              <w:bCs/>
+              <w:sz w:val="16"/>
+              <w:szCs w:val="16"/>
+            </w:rPr>
+            <w:t>N-1/25 Patuli, Kolkata 700094</w:t>
+          </w:r>
+        </w:p>
+      </w:tc>
+      <w:tc>
+        <w:tcPr>
+          <w:tcW w:w="567" w:type="dxa"/>
+        </w:tcPr>
+        <w:p>
+          <w:pPr>
+            <w:pStyle w:val="Footer"/>
+            <w:spacing w:line="360" w:lineRule="auto"/>
+            <w:rPr>
+              <w:rFonts w:ascii="Oxygen" w:hAnsi="Oxygen"/>
+              <w:b/>
+              <w:bCs/>
+              <w:sz w:val="16"/>
+              <w:szCs w:val="16"/>
+            </w:rPr>
+          </w:pPr>
+          <w:r>
+            <w:rPr>
+              <w:noProof/>
+              <w:sz w:val="16"/>
+              <w:szCs w:val="16"/>
+              <w:lang w:eastAsia="en-AU"/>
+            </w:rPr>
+            <w:drawing>
+              <wp:inline distT="0" distB="0" distL="0" distR="0" wp14:anchorId="73D47053" wp14:editId="37E60797">
+                <wp:extent cx="170901" cy="185057"/>
+                <wp:effectExtent l="0" t="0" r="635" b="5715"/>
+                <wp:docPr id="1441254719" name="Picture 1441254719" descr="Download TELEPHONE Free PNG transparent image and clipart"/>
+                <wp:cNvGraphicFramePr>
+                  <a:graphicFrameLocks xmlns:a="http://schemas.openxmlformats.org/drawingml/2006/main" noChangeAspect="1"/>
+                </wp:cNvGraphicFramePr>
+                <a:graphic xmlns:a="http://schemas.openxmlformats.org/drawingml/2006/main">
+                  <a:graphicData uri="http://schemas.openxmlformats.org/drawingml/2006/picture">
+                    <pic:pic xmlns:pic="http://schemas.openxmlformats.org/drawingml/2006/picture">
+                      <pic:nvPicPr>
+                        <pic:cNvPr id="0" name="Picture 31" descr="Download TELEPHONE Free PNG transparent image and clipart"/>
+                        <pic:cNvPicPr>
+                          <a:picLocks noChangeAspect="1" noChangeArrowheads="1"/>
+                        </pic:cNvPicPr>
+                      </pic:nvPicPr>
+                      <pic:blipFill>
+                        <a:blip r:embed="rId3">
+                          <a:extLst>
+                            <a:ext uri="{28A0092B-C50C-407E-A947-70E740481C1C}">
+                              <a14:useLocalDpi xmlns:a14="http://schemas.microsoft.com/office/drawing/2010/main" val="0"/>
+                            </a:ext>
+                          </a:extLst>
+                        </a:blip>
+                        <a:srcRect/>
+                        <a:stretch>
+                          <a:fillRect/>
+                        </a:stretch>
+                      </pic:blipFill>
+                      <pic:spPr bwMode="auto">
+                        <a:xfrm>
+                          <a:off x="0" y="0"/>
+                          <a:ext cx="180281" cy="195214"/>
+                        </a:xfrm>
+                        <a:prstGeom prst="rect">
+                          <a:avLst/>
+                        </a:prstGeom>
+                        <a:noFill/>
+                        <a:ln>
+                          <a:noFill/>
+                        </a:ln>
+                      </pic:spPr>
+                    </pic:pic>
+                  </a:graphicData>
+                </a:graphic>
+              </wp:inline>
+            </w:drawing>
+          </w:r>
+        </w:p>
+      </w:tc>
+      <w:tc>
+        <w:tcPr>
+          <w:tcW w:w="5270" w:type="dxa"/>
+        </w:tcPr>
+        <w:p>
+          <w:pPr>
+            <w:pStyle w:val="Footer"/>
+            <w:spacing w:line="360" w:lineRule="auto"/>
+            <w:rPr>
+              <w:rFonts w:ascii="Oxygen" w:hAnsi="Oxygen"/>
+              <w:b/>
+              <w:bCs/>
+              <w:sz w:val="16"/>
+              <w:szCs w:val="16"/>
+            </w:rPr>
+          </w:pPr>
+          <w:r>
+            <w:rPr>
+              <w:rFonts w:ascii="Oxygen" w:hAnsi="Oxygen"/>
+              <w:b/>
+              <w:bCs/>
+              <w:sz w:val="16"/>
+              <w:szCs w:val="16"/>
+            </w:rPr>
+            <w:t>9073 700094</w:t>
+          </w:r>
+        </w:p>
+      </w:tc>
+    </w:tr>
+  </w:tbl>
+  <w:p>
+    <w:pPr>
+      <w:pStyle w:val="Footer"/>
+    </w:pPr>
+  </w:p>
   <w:p>
     <w:pPr>
       <w:pStyle w:val="BodyText"/>
@@ -8030,6 +7829,171 @@
 
 <file path=word/header1.xml><?xml version="1.0" encoding="utf-8"?>
 <w:hdr xmlns:wpc="http://schemas.microsoft.com/office/word/2010/wordprocessingCanvas" xmlns:cx="http://schemas.microsoft.com/office/drawing/2014/chartex" xmlns:cx1="http://schemas.microsoft.com/office/drawing/2015/9/8/chartex" xmlns:cx2="http://schemas.microsoft.com/office/drawing/2015/10/21/chartex" xmlns:cx3="http://schemas.microsoft.com/office/drawing/2016/5/9/chartex" xmlns:cx4="http://schemas.microsoft.com/office/drawing/2016/5/10/chartex" xmlns:cx5="http://schemas.microsoft.com/office/drawing/2016/5/11/chartex" xmlns:cx6="http://schemas.microsoft.com/office/drawing/2016/5/12/chartex" xmlns:cx7="http://schemas.microsoft.com/office/drawing/2016/5/13/chartex" xmlns:cx8="http://schemas.microsoft.com/office/drawing/2016/5/14/chartex" xmlns:mc="http://schemas.openxmlformats.org/markup-compatibility/2006" xmlns:aink="http://schemas.microsoft.com/office/drawing/2016/ink" xmlns:am3d="http://schemas.microsoft.com/office/drawing/2017/model3d" xmlns:o="urn:schemas-microsoft-com:office:office" xmlns:oel="http://schemas.microsoft.com/office/2019/extlst" xmlns:r="http://schemas.openxmlformats.org/officeDocument/2006/relationships" xmlns:m="http://schemas.openxmlformats.org/officeDocument/2006/math" xmlns:v="urn:schemas-microsoft-com:vml" xmlns:wp14="http://schemas.microsoft.com/office/word/2010/wordprocessingDrawing" xmlns:wp="http://schemas.openxmlformats.org/drawingml/2006/wordprocessingDrawing" xmlns:w10="urn:schemas-microsoft-com:office:word" xmlns:w="http://schemas.openxmlformats.org/wordprocessingml/2006/main" xmlns:w14="http://schemas.microsoft.com/office/word/2010/wordml" xmlns:w15="http://schemas.microsoft.com/office/word/2012/wordml" xmlns:w16cex="http://schemas.microsoft.com/office/word/2018/wordml/cex" xmlns:w16cid="http://schemas.microsoft.com/office/word/2016/wordml/cid" xmlns:w16="http://schemas.microsoft.com/office/word/2018/wordml" xmlns:w16sdtdh="http://schemas.microsoft.com/office/word/2020/wordml/sdtdatahash" xmlns:w16se="http://schemas.microsoft.com/office/word/2015/wordml/symex" xmlns:wpg="http://schemas.microsoft.com/office/word/2010/wordprocessingGroup" xmlns:wpi="http://schemas.microsoft.com/office/word/2010/wordprocessingInk" xmlns:wne="http://schemas.microsoft.com/office/word/2006/wordml" xmlns:wps="http://schemas.microsoft.com/office/word/2010/wordprocessingShape" mc:Ignorable="w14 w15 w16se w16cid w16 w16cex w16sdtdh wp14">
+  <w:tbl>
+    <w:tblPr>
+      <w:tblStyle w:val="TableGrid"/>
+      <w:tblW w:w="0" w:type="auto"/>
+      <w:tblBorders>
+        <w:top w:val="none" w:sz="0" w:space="0" w:color="auto"/>
+        <w:left w:val="none" w:sz="0" w:space="0" w:color="auto"/>
+        <w:bottom w:val="none" w:sz="0" w:space="0" w:color="auto"/>
+        <w:right w:val="none" w:sz="0" w:space="0" w:color="auto"/>
+        <w:insideH w:val="none" w:sz="0" w:space="0" w:color="auto"/>
+        <w:insideV w:val="none" w:sz="0" w:space="0" w:color="auto"/>
+      </w:tblBorders>
+      <w:tblLook w:val="04A0" w:firstRow="1" w:lastRow="0" w:firstColumn="1" w:lastColumn="0" w:noHBand="0" w:noVBand="1"/>
+    </w:tblPr>
+    <w:tblGrid>
+      <w:gridCol w:w="7338"/>
+      <w:gridCol w:w="5118"/>
+    </w:tblGrid>
+    <w:tr>
+      <w:tc>
+        <w:tcPr>
+          <w:tcW w:w="7338" w:type="dxa"/>
+        </w:tcPr>
+        <w:p>
+          <w:pPr>
+            <w:pStyle w:val="Header"/>
+            <w:jc w:val="right"/>
+            <w:rPr>
+              <w:rFonts w:ascii="Oxygen" w:hAnsi="Oxygen"/>
+              <w:sz w:val="16"/>
+              <w:szCs w:val="16"/>
+            </w:rPr>
+          </w:pPr>
+          <w:r>
+            <w:rPr>
+              <w:rFonts w:ascii="Oxygen" w:hAnsi="Oxygen"/>
+              <w:noProof/>
+              <w:sz w:val="16"/>
+              <w:szCs w:val="16"/>
+              <w:lang w:eastAsia="en-AU"/>
+            </w:rPr>
+            <w:drawing>
+              <wp:inline distT="0" distB="0" distL="0" distR="0" wp14:anchorId="47381EC0" wp14:editId="4F007734">
+                <wp:extent cx="1811866" cy="844420"/>
+                <wp:effectExtent l="0" t="0" r="0" b="0"/>
+                <wp:docPr id="2095471538" name="Picture 2095471538"/>
+                <wp:cNvGraphicFramePr>
+                  <a:graphicFrameLocks xmlns:a="http://schemas.openxmlformats.org/drawingml/2006/main" noChangeAspect="1"/>
+                </wp:cNvGraphicFramePr>
+                <a:graphic xmlns:a="http://schemas.openxmlformats.org/drawingml/2006/main">
+                  <a:graphicData uri="http://schemas.openxmlformats.org/drawingml/2006/picture">
+                    <pic:pic xmlns:pic="http://schemas.openxmlformats.org/drawingml/2006/picture">
+                      <pic:nvPicPr>
+                        <pic:cNvPr id="0" name="Picture 1"/>
+                        <pic:cNvPicPr>
+                          <a:picLocks noChangeAspect="1" noChangeArrowheads="1"/>
+                        </pic:cNvPicPr>
+                      </pic:nvPicPr>
+                      <pic:blipFill>
+                        <a:blip r:embed="rId1">
+                          <a:extLst>
+                            <a:ext uri="{28A0092B-C50C-407E-A947-70E740481C1C}">
+                              <a14:useLocalDpi xmlns:a14="http://schemas.microsoft.com/office/drawing/2010/main" val="0"/>
+                            </a:ext>
+                          </a:extLst>
+                        </a:blip>
+                        <a:srcRect/>
+                        <a:stretch>
+                          <a:fillRect/>
+                        </a:stretch>
+                      </pic:blipFill>
+                      <pic:spPr bwMode="auto">
+                        <a:xfrm>
+                          <a:off x="0" y="0"/>
+                          <a:ext cx="1824578" cy="850345"/>
+                        </a:xfrm>
+                        <a:prstGeom prst="rect">
+                          <a:avLst/>
+                        </a:prstGeom>
+                        <a:noFill/>
+                        <a:ln>
+                          <a:noFill/>
+                        </a:ln>
+                      </pic:spPr>
+                    </pic:pic>
+                  </a:graphicData>
+                </a:graphic>
+              </wp:inline>
+            </w:drawing>
+          </w:r>
+        </w:p>
+      </w:tc>
+      <w:tc>
+        <w:tcPr>
+          <w:tcW w:w="5118" w:type="dxa"/>
+        </w:tcPr>
+        <w:p>
+          <w:pPr>
+            <w:pStyle w:val="Header"/>
+            <w:jc w:val="center"/>
+            <w:rPr>
+              <w:rFonts w:ascii="Oxygen" w:hAnsi="Oxygen"/>
+              <w:sz w:val="16"/>
+              <w:szCs w:val="16"/>
+            </w:rPr>
+          </w:pPr>
+          <w:r>
+            <w:rPr>
+              <w:rFonts w:ascii="Oxygen" w:hAnsi="Oxygen"/>
+              <w:sz w:val="16"/>
+              <w:szCs w:val="16"/>
+            </w:rPr>
+            <w:t xml:space="preserve">                                                                   </w:t>
+          </w:r>
+          <w:r>
+            <w:rPr>
+              <w:rFonts w:ascii="Oxygen" w:hAnsi="Oxygen"/>
+              <w:sz w:val="16"/>
+              <w:szCs w:val="16"/>
+            </w:rPr>
+            <w:fldChar w:fldCharType="begin"/>
+          </w:r>
+          <w:r>
+            <w:rPr>
+              <w:rFonts w:ascii="Oxygen" w:hAnsi="Oxygen"/>
+              <w:sz w:val="16"/>
+              <w:szCs w:val="16"/>
+            </w:rPr>
+            <w:instrText xml:space="preserve"> PAGE   \* MERGEFORMAT </w:instrText>
+          </w:r>
+          <w:r>
+            <w:rPr>
+              <w:rFonts w:ascii="Oxygen" w:hAnsi="Oxygen"/>
+              <w:sz w:val="16"/>
+              <w:szCs w:val="16"/>
+            </w:rPr>
+            <w:fldChar w:fldCharType="separate"/>
+          </w:r>
+          <w:r>
+            <w:rPr>
+              <w:rFonts w:ascii="Oxygen" w:hAnsi="Oxygen"/>
+              <w:noProof/>
+              <w:sz w:val="16"/>
+              <w:szCs w:val="16"/>
+            </w:rPr>
+            <w:t>1</w:t>
+          </w:r>
+          <w:r>
+            <w:rPr>
+              <w:rFonts w:ascii="Oxygen" w:hAnsi="Oxygen"/>
+              <w:noProof/>
+              <w:sz w:val="16"/>
+              <w:szCs w:val="16"/>
+            </w:rPr>
+            <w:fldChar w:fldCharType="end"/>
+          </w:r>
+        </w:p>
+      </w:tc>
+    </w:tr>
+  </w:tbl>
+  <w:p>
+    <w:pPr>
+      <w:pStyle w:val="Header"/>
+    </w:pPr>
+  </w:p>
   <w:p>
     <w:pPr>
       <w:pStyle w:val="BodyText"/>
@@ -8038,98 +8002,6 @@
         <w:sz w:val="20"/>
       </w:rPr>
     </w:pPr>
-    <w:r>
-      <w:pict w14:anchorId="4C301689">
-        <v:group id="_x0000_s1033" style="position:absolute;margin-left:0;margin-top:.95pt;width:612pt;height:9.85pt;z-index:-15926272;mso-position-horizontal-relative:page;mso-position-vertical-relative:page" coordorigin=",19" coordsize="12240,197">
-          <v:shape id="_x0000_s1036" style="position:absolute;left:19;top:19;width:12221;height:197" coordorigin="19,19" coordsize="12221,197" path="m12240,19l120,19,19,19r,197l120,216r12120,l12240,19xe" fillcolor="#f60" stroked="f">
-            <v:path arrowok="t"/>
-          </v:shape>
-          <v:rect id="_x0000_s1035" style="position:absolute;left:9;top:211;width:12231;height:5" fillcolor="#5ba7ce" stroked="f"/>
-          <v:rect id="_x0000_s1034" style="position:absolute;top:19;width:20;height:197" stroked="f"/>
-          <w10:wrap anchorx="page" anchory="page"/>
-        </v:group>
-      </w:pict>
-    </w:r>
-    <w:r>
-      <w:pict w14:anchorId="6BDD653A">
-        <v:group id="_x0000_s1030" style="position:absolute;margin-left:.95pt;margin-top:13.7pt;width:611.05pt;height:19.7pt;z-index:-15925760;mso-position-horizontal-relative:page;mso-position-vertical-relative:page" coordorigin="19,274" coordsize="12221,394">
-          <v:shape id="_x0000_s1032" style="position:absolute;left:19;top:273;width:12221;height:394" coordorigin="19,274" coordsize="12221,394" o:spt="100" adj="0,,0" path="m1969,274l19,274r,4l19,298r,345l19,667r1950,l1969,643r,-345l1969,278r,-4xm12240,274r-10213,l2027,274r-20,l2007,667r101,l12240,667r,-389l12240,274r,xe" fillcolor="black [3200]" strokecolor="#f2f2f2 [3041]" strokeweight="3pt">
-            <v:stroke joinstyle="round"/>
-            <v:shadow type="perspective" color="#7f7f7f [1601]" opacity=".5" offset="1pt" offset2="-1pt"/>
-            <v:formulas/>
-            <v:path arrowok="t" o:connecttype="segments"/>
-          </v:shape>
-          <v:rect id="_x0000_s1031" style="position:absolute;left:1968;top:273;width:58;height:394" fillcolor="black [3200]" strokecolor="#f2f2f2 [3041]" strokeweight="3pt">
-            <v:shadow type="perspective" color="#7f7f7f [1601]" opacity=".5" offset="1pt" offset2="-1pt"/>
-          </v:rect>
-          <w10:wrap anchorx="page" anchory="page"/>
-        </v:group>
-      </w:pict>
-    </w:r>
-    <w:r>
-      <w:pict w14:anchorId="27814BA5">
-        <v:shapetype id="_x0000_t202" coordsize="21600,21600" o:spt="202" path="m,l,21600r21600,l21600,xe">
-          <v:stroke joinstyle="miter"/>
-          <v:path gradientshapeok="t" o:connecttype="rect"/>
-        </v:shapetype>
-        <v:shape id="_x0000_s1029" type="#_x0000_t202" style="position:absolute;margin-left:104.4pt;margin-top:15.75pt;width:149.45pt;height:18.1pt;z-index:-15925248;mso-position-horizontal-relative:page;mso-position-vertical-relative:page" filled="f" stroked="f">
-          <v:textbox inset="0,0,0,0">
-            <w:txbxContent>
-              <w:p>
-                <w:pPr>
-                  <w:spacing w:line="347" w:lineRule="exact"/>
-                  <w:ind w:left="20"/>
-                  <w:rPr>
-                    <w:rFonts w:ascii="Carlito"/>
-                    <w:b/>
-                    <w:sz w:val="32"/>
-                  </w:rPr>
-                </w:pPr>
-                <w:r>
-                  <w:rPr>
-                    <w:rFonts w:ascii="Carlito"/>
-                    <w:b/>
-                    <w:color w:val="F8F8F8"/>
-                    <w:sz w:val="32"/>
-                  </w:rPr>
-                  <w:t>ACIDS, BASES &amp; SALTS</w:t>
-                </w:r>
-              </w:p>
-            </w:txbxContent>
-          </v:textbox>
-          <w10:wrap anchorx="page" anchory="page"/>
-        </v:shape>
-      </w:pict>
-    </w:r>
-    <w:r>
-      <w:pict w14:anchorId="263FD03C">
-        <v:shape id="_x0000_s1028" type="#_x0000_t202" style="position:absolute;margin-left:27.35pt;margin-top:16.65pt;width:68.05pt;height:15.95pt;z-index:-15924736;mso-position-horizontal-relative:page;mso-position-vertical-relative:page" filled="f" stroked="f">
-          <v:textbox inset="0,0,0,0">
-            <w:txbxContent>
-              <w:p>
-                <w:pPr>
-                  <w:spacing w:line="304" w:lineRule="exact"/>
-                  <w:ind w:left="20"/>
-                  <w:rPr>
-                    <w:rFonts w:ascii="Carlito"/>
-                    <w:sz w:val="28"/>
-                  </w:rPr>
-                </w:pPr>
-                <w:r>
-                  <w:rPr>
-                    <w:rFonts w:ascii="Carlito"/>
-                    <w:color w:val="F8F8F8"/>
-                    <w:sz w:val="28"/>
-                  </w:rPr>
-                  <w:t>CHEMISTRY</w:t>
-                </w:r>
-              </w:p>
-            </w:txbxContent>
-          </v:textbox>
-          <w10:wrap anchorx="page" anchory="page"/>
-        </v:shape>
-      </w:pict>
-    </w:r>
   </w:p>
 </w:hdr>
 </file>
@@ -9216,6 +9088,30 @@
       <w:rFonts w:ascii="Arial" w:eastAsia="Arial" w:hAnsi="Arial" w:cs="Arial"/>
     </w:rPr>
   </w:style>
+  <w:style w:type="table" w:styleId="TableGrid">
+    <w:name w:val="Table Grid"/>
+    <w:basedOn w:val="TableNormal"/>
+    <w:uiPriority w:val="39"/>
+    <w:rsid w:val="00C80988"/>
+    <w:pPr>
+      <w:widowControl/>
+      <w:autoSpaceDE/>
+      <w:autoSpaceDN/>
+    </w:pPr>
+    <w:rPr>
+      <w:lang w:val="en-AU"/>
+    </w:rPr>
+    <w:tblPr>
+      <w:tblBorders>
+        <w:top w:val="single" w:sz="4" w:space="0" w:color="auto"/>
+        <w:left w:val="single" w:sz="4" w:space="0" w:color="auto"/>
+        <w:bottom w:val="single" w:sz="4" w:space="0" w:color="auto"/>
+        <w:right w:val="single" w:sz="4" w:space="0" w:color="auto"/>
+        <w:insideH w:val="single" w:sz="4" w:space="0" w:color="auto"/>
+        <w:insideV w:val="single" w:sz="4" w:space="0" w:color="auto"/>
+      </w:tblBorders>
+    </w:tblPr>
+  </w:style>
 </w:styles>
 </file>
 

</xml_diff>